<commit_message>
Added screenshots for cloned repo
</commit_message>
<xml_diff>
--- a/GitHubAssignment/GitHub Assignment.docx
+++ b/GitHubAssignment/GitHub Assignment.docx
@@ -76,615 +76,83 @@
           <w:szCs w:val="24"/>
         </w:rPr>
         <w:tab/>
+        <w:t xml:space="preserve">Git is a type of version control system (or repository management system), which is a tool to help track changes made to code over time by multiple developers collaborating on a project. Version control systems track every change that is made to code in a repository, that works like a timeline of changes. If a change is made that results in a bug or error, developers can revert back to an earlier version of the project in order to speed up the time it takes to fix the problems. This improves the overall speed of development and allows multiple developers to work on the same project with little risk of messing up code that somebody else wrote. Git, specifically, is the most used version control system by developers today. </w:t>
       </w:r>
+    </w:p>
+    <w:p>
+      <w:pPr>
+        <w:spacing w:line="240" w:lineRule="auto"/>
+        <w:rPr>
+          <w:rFonts w:ascii="Times New Roman" w:hAnsi="Times New Roman" w:cs="Times New Roman"/>
+          <w:sz w:val="24"/>
+          <w:szCs w:val="24"/>
+        </w:rPr>
+      </w:pPr>
       <w:r>
         <w:rPr>
           <w:rFonts w:ascii="Times New Roman" w:hAnsi="Times New Roman" w:cs="Times New Roman"/>
           <w:sz w:val="24"/>
           <w:szCs w:val="24"/>
         </w:rPr>
-        <w:t xml:space="preserve">Git is a type of </w:t>
+        <w:tab/>
+        <w:t xml:space="preserve">Git workflow is the process by which a team will collaborate on the project. Having a consistent workflow helps developers to increase productivity and keeps everyone on the same page for how they should be pushing their code. There are several different types of Git workflows that have been created as outlines, but they are not concrete rules that are set in stone, as you can mix and match different aspects from different workflows to better suit your team. One example of a Git workflow is the centralized workflow, where each developer has a local copy of the central repository (the main branch) that they make and commit changes to at their own pace before pushing those changes to the central repository. Some more examples of Git workflows include feature branching (similar to centralized except each feature of the program has a different branch instead of everything being in main), gitflow workflow (which assigns roles to branches and how they interact), and forking workflow (where each developer has a local repository and a server-side repository). </w:t>
       </w:r>
+    </w:p>
+    <w:p>
+      <w:pPr>
+        <w:spacing w:line="240" w:lineRule="auto"/>
+        <w:rPr>
+          <w:rFonts w:ascii="Times New Roman" w:hAnsi="Times New Roman" w:cs="Times New Roman"/>
+          <w:sz w:val="24"/>
+          <w:szCs w:val="24"/>
+        </w:rPr>
+      </w:pPr>
       <w:r>
         <w:rPr>
           <w:rFonts w:ascii="Times New Roman" w:hAnsi="Times New Roman" w:cs="Times New Roman"/>
           <w:sz w:val="24"/>
           <w:szCs w:val="24"/>
         </w:rPr>
-        <w:t>v</w:t>
+        <w:tab/>
+        <w:t xml:space="preserve">A commit is a way of saving your code. When thinking about Git as a timeline of different states of your code, a commit is an individual “snapshot” or save of your code at a certain point of time. This commit is then stored on the timeline and can be called back to if needed. Unlike with other version control systems, with Git, you can commit code to both your local repository and to the central repository, which has some advantages; namely being that you can make multiple commits in your local repo and make sure that everything is working properly before committing to the central repo. Another difference is that Git commits are like “snapshots” of your code, while in other version control systems, commits only keep track of the differences between previous versions, not the entire thing. This makes loading commits in Git significantly faster, as you don’t need to rebuild the code from all of the differences. </w:t>
       </w:r>
+    </w:p>
+    <w:p>
+      <w:pPr>
+        <w:spacing w:line="240" w:lineRule="auto"/>
+        <w:rPr>
+          <w:rFonts w:ascii="Times New Roman" w:hAnsi="Times New Roman" w:cs="Times New Roman"/>
+          <w:sz w:val="24"/>
+          <w:szCs w:val="24"/>
+        </w:rPr>
+      </w:pPr>
       <w:r>
         <w:rPr>
           <w:rFonts w:ascii="Times New Roman" w:hAnsi="Times New Roman" w:cs="Times New Roman"/>
           <w:sz w:val="24"/>
           <w:szCs w:val="24"/>
         </w:rPr>
-        <w:t xml:space="preserve">ersion </w:t>
+        <w:tab/>
+        <w:t xml:space="preserve">A push is the command to upload code from a local repository to a remote repository. It is most often used when collaborating on a project to send commits from a local repository to the central repository for the rest of the team to see. Pushing normally does not allow you to overwrite commits from other developers, but you can use the “--force” flag to push the code regardless. </w:t>
       </w:r>
+    </w:p>
+    <w:p>
+      <w:pPr>
+        <w:spacing w:line="240" w:lineRule="auto"/>
+        <w:rPr>
+          <w:rFonts w:ascii="Times New Roman" w:hAnsi="Times New Roman" w:cs="Times New Roman"/>
+          <w:sz w:val="24"/>
+          <w:szCs w:val="24"/>
+        </w:rPr>
+      </w:pPr>
       <w:r>
         <w:rPr>
           <w:rFonts w:ascii="Times New Roman" w:hAnsi="Times New Roman" w:cs="Times New Roman"/>
           <w:sz w:val="24"/>
           <w:szCs w:val="24"/>
         </w:rPr>
-        <w:t>c</w:t>
-      </w:r>
-      <w:r>
-        <w:rPr>
-          <w:rFonts w:ascii="Times New Roman" w:hAnsi="Times New Roman" w:cs="Times New Roman"/>
-          <w:sz w:val="24"/>
-          <w:szCs w:val="24"/>
-        </w:rPr>
-        <w:t xml:space="preserve">ontrol </w:t>
-      </w:r>
-      <w:r>
-        <w:rPr>
-          <w:rFonts w:ascii="Times New Roman" w:hAnsi="Times New Roman" w:cs="Times New Roman"/>
-          <w:sz w:val="24"/>
-          <w:szCs w:val="24"/>
-        </w:rPr>
-        <w:t>s</w:t>
-      </w:r>
-      <w:r>
-        <w:rPr>
-          <w:rFonts w:ascii="Times New Roman" w:hAnsi="Times New Roman" w:cs="Times New Roman"/>
-          <w:sz w:val="24"/>
-          <w:szCs w:val="24"/>
-        </w:rPr>
-        <w:t>ystem</w:t>
-      </w:r>
-      <w:r>
-        <w:rPr>
-          <w:rFonts w:ascii="Times New Roman" w:hAnsi="Times New Roman" w:cs="Times New Roman"/>
-          <w:sz w:val="24"/>
-          <w:szCs w:val="24"/>
-        </w:rPr>
-        <w:t xml:space="preserve"> (or </w:t>
-      </w:r>
-      <w:r>
-        <w:rPr>
-          <w:rFonts w:ascii="Times New Roman" w:hAnsi="Times New Roman" w:cs="Times New Roman"/>
-          <w:sz w:val="24"/>
-          <w:szCs w:val="24"/>
-        </w:rPr>
-        <w:t>repository management system)</w:t>
-      </w:r>
-      <w:r>
-        <w:rPr>
-          <w:rFonts w:ascii="Times New Roman" w:hAnsi="Times New Roman" w:cs="Times New Roman"/>
-          <w:sz w:val="24"/>
-          <w:szCs w:val="24"/>
-        </w:rPr>
-        <w:t xml:space="preserve">, which is </w:t>
-      </w:r>
-      <w:r>
-        <w:rPr>
-          <w:rFonts w:ascii="Times New Roman" w:hAnsi="Times New Roman" w:cs="Times New Roman"/>
-          <w:sz w:val="24"/>
-          <w:szCs w:val="24"/>
-        </w:rPr>
-        <w:t>a tool to help track changes made to code over time by multiple developers</w:t>
-      </w:r>
-      <w:r>
-        <w:rPr>
-          <w:rFonts w:ascii="Times New Roman" w:hAnsi="Times New Roman" w:cs="Times New Roman"/>
-          <w:sz w:val="24"/>
-          <w:szCs w:val="24"/>
-        </w:rPr>
-        <w:t xml:space="preserve"> collaborating on a project</w:t>
-      </w:r>
-      <w:r>
-        <w:rPr>
-          <w:rFonts w:ascii="Times New Roman" w:hAnsi="Times New Roman" w:cs="Times New Roman"/>
-          <w:sz w:val="24"/>
-          <w:szCs w:val="24"/>
-        </w:rPr>
-        <w:t xml:space="preserve">. </w:t>
-      </w:r>
-      <w:r>
-        <w:rPr>
-          <w:rFonts w:ascii="Times New Roman" w:hAnsi="Times New Roman" w:cs="Times New Roman"/>
-          <w:sz w:val="24"/>
-          <w:szCs w:val="24"/>
-        </w:rPr>
-        <w:t xml:space="preserve">Version control systems track every change that is made to code in a </w:t>
-      </w:r>
-      <w:r>
-        <w:rPr>
-          <w:rFonts w:ascii="Times New Roman" w:hAnsi="Times New Roman" w:cs="Times New Roman"/>
-          <w:sz w:val="24"/>
-          <w:szCs w:val="24"/>
-        </w:rPr>
-        <w:t xml:space="preserve">repository, </w:t>
-      </w:r>
-      <w:r>
-        <w:rPr>
-          <w:rFonts w:ascii="Times New Roman" w:hAnsi="Times New Roman" w:cs="Times New Roman"/>
-          <w:sz w:val="24"/>
-          <w:szCs w:val="24"/>
-        </w:rPr>
-        <w:t xml:space="preserve">that works like a timeline of changes. If a change is made that results in a bug or error, developers can </w:t>
-      </w:r>
-      <w:r>
-        <w:rPr>
-          <w:rFonts w:ascii="Times New Roman" w:hAnsi="Times New Roman" w:cs="Times New Roman"/>
-          <w:sz w:val="24"/>
-          <w:szCs w:val="24"/>
-        </w:rPr>
-        <w:t xml:space="preserve">revert back to an earlier version of the project in order to speed up the time it takes to fix the problems. This </w:t>
-      </w:r>
-      <w:r>
-        <w:rPr>
-          <w:rFonts w:ascii="Times New Roman" w:hAnsi="Times New Roman" w:cs="Times New Roman"/>
-          <w:sz w:val="24"/>
-          <w:szCs w:val="24"/>
-        </w:rPr>
-        <w:t xml:space="preserve">improves the overall speed of </w:t>
-      </w:r>
-      <w:r>
-        <w:rPr>
-          <w:rFonts w:ascii="Times New Roman" w:hAnsi="Times New Roman" w:cs="Times New Roman"/>
-          <w:sz w:val="24"/>
-          <w:szCs w:val="24"/>
-        </w:rPr>
-        <w:t>development and</w:t>
-      </w:r>
-      <w:r>
-        <w:rPr>
-          <w:rFonts w:ascii="Times New Roman" w:hAnsi="Times New Roman" w:cs="Times New Roman"/>
-          <w:sz w:val="24"/>
-          <w:szCs w:val="24"/>
-        </w:rPr>
-        <w:t xml:space="preserve"> allows multiple developers to work on the same project with little risk of messing up code that somebody else wrote. </w:t>
-      </w:r>
-      <w:r>
-        <w:rPr>
-          <w:rFonts w:ascii="Times New Roman" w:hAnsi="Times New Roman" w:cs="Times New Roman"/>
-          <w:sz w:val="24"/>
-          <w:szCs w:val="24"/>
-        </w:rPr>
-        <w:t xml:space="preserve">Git, specifically, is the most </w:t>
-      </w:r>
-      <w:r>
-        <w:rPr>
-          <w:rFonts w:ascii="Times New Roman" w:hAnsi="Times New Roman" w:cs="Times New Roman"/>
-          <w:sz w:val="24"/>
-          <w:szCs w:val="24"/>
-        </w:rPr>
-        <w:t>used version control system by developers today.</w:t>
-      </w:r>
-      <w:r>
-        <w:rPr>
-          <w:rFonts w:ascii="Times New Roman" w:hAnsi="Times New Roman" w:cs="Times New Roman"/>
-          <w:sz w:val="24"/>
-          <w:szCs w:val="24"/>
-        </w:rPr>
-        <w:t xml:space="preserve"> </w:t>
-      </w:r>
-    </w:p>
-    <w:p>
-      <w:pPr>
-        <w:spacing w:line="240" w:lineRule="auto"/>
-        <w:rPr>
-          <w:rFonts w:ascii="Times New Roman" w:hAnsi="Times New Roman" w:cs="Times New Roman"/>
-          <w:sz w:val="24"/>
-          <w:szCs w:val="24"/>
-        </w:rPr>
-      </w:pPr>
-      <w:r>
-        <w:rPr>
-          <w:rFonts w:ascii="Times New Roman" w:hAnsi="Times New Roman" w:cs="Times New Roman"/>
-          <w:sz w:val="24"/>
-          <w:szCs w:val="24"/>
-        </w:rPr>
         <w:tab/>
-      </w:r>
-      <w:r>
-        <w:rPr>
-          <w:rFonts w:ascii="Times New Roman" w:hAnsi="Times New Roman" w:cs="Times New Roman"/>
-          <w:sz w:val="24"/>
-          <w:szCs w:val="24"/>
-        </w:rPr>
-        <w:t xml:space="preserve">Git workflow is the </w:t>
-      </w:r>
-      <w:r>
-        <w:rPr>
-          <w:rFonts w:ascii="Times New Roman" w:hAnsi="Times New Roman" w:cs="Times New Roman"/>
-          <w:sz w:val="24"/>
-          <w:szCs w:val="24"/>
-        </w:rPr>
-        <w:t>process by which a team will collaborate on the project</w:t>
-      </w:r>
-      <w:r>
-        <w:rPr>
-          <w:rFonts w:ascii="Times New Roman" w:hAnsi="Times New Roman" w:cs="Times New Roman"/>
-          <w:sz w:val="24"/>
-          <w:szCs w:val="24"/>
-        </w:rPr>
-        <w:t xml:space="preserve">. Having a consistent workflow helps developers to </w:t>
-      </w:r>
-      <w:r>
-        <w:rPr>
-          <w:rFonts w:ascii="Times New Roman" w:hAnsi="Times New Roman" w:cs="Times New Roman"/>
-          <w:sz w:val="24"/>
-          <w:szCs w:val="24"/>
-        </w:rPr>
-        <w:t xml:space="preserve">increase productivity and keeps everyone on the same page for how they should be </w:t>
-      </w:r>
-      <w:r>
-        <w:rPr>
-          <w:rFonts w:ascii="Times New Roman" w:hAnsi="Times New Roman" w:cs="Times New Roman"/>
-          <w:sz w:val="24"/>
-          <w:szCs w:val="24"/>
-        </w:rPr>
-        <w:t xml:space="preserve">pushing their code. There are several different types of Git workflows that have been created as outlines, but they are not concrete rules that are set in stone, as you can mix and match different aspects from different workflows to better suit your team. One example of a Git workflow is the centralized workflow, where each developer has </w:t>
-      </w:r>
-      <w:r>
-        <w:rPr>
-          <w:rFonts w:ascii="Times New Roman" w:hAnsi="Times New Roman" w:cs="Times New Roman"/>
-          <w:sz w:val="24"/>
-          <w:szCs w:val="24"/>
-        </w:rPr>
-        <w:t xml:space="preserve">a local copy of the central repository (the main </w:t>
-      </w:r>
-      <w:r>
-        <w:rPr>
-          <w:rFonts w:ascii="Times New Roman" w:hAnsi="Times New Roman" w:cs="Times New Roman"/>
-          <w:sz w:val="24"/>
-          <w:szCs w:val="24"/>
-        </w:rPr>
-        <w:t>branch</w:t>
-      </w:r>
-      <w:r>
-        <w:rPr>
-          <w:rFonts w:ascii="Times New Roman" w:hAnsi="Times New Roman" w:cs="Times New Roman"/>
-          <w:sz w:val="24"/>
-          <w:szCs w:val="24"/>
-        </w:rPr>
-        <w:t>) that they make</w:t>
-      </w:r>
-      <w:r>
-        <w:rPr>
-          <w:rFonts w:ascii="Times New Roman" w:hAnsi="Times New Roman" w:cs="Times New Roman"/>
-          <w:sz w:val="24"/>
-          <w:szCs w:val="24"/>
-        </w:rPr>
-        <w:t xml:space="preserve"> and commit</w:t>
-      </w:r>
-      <w:r>
-        <w:rPr>
-          <w:rFonts w:ascii="Times New Roman" w:hAnsi="Times New Roman" w:cs="Times New Roman"/>
-          <w:sz w:val="24"/>
-          <w:szCs w:val="24"/>
-        </w:rPr>
-        <w:t xml:space="preserve"> changes to </w:t>
-      </w:r>
-      <w:r>
-        <w:rPr>
-          <w:rFonts w:ascii="Times New Roman" w:hAnsi="Times New Roman" w:cs="Times New Roman"/>
-          <w:sz w:val="24"/>
-          <w:szCs w:val="24"/>
-        </w:rPr>
-        <w:t>at their own pace</w:t>
-      </w:r>
-      <w:r>
-        <w:rPr>
-          <w:rFonts w:ascii="Times New Roman" w:hAnsi="Times New Roman" w:cs="Times New Roman"/>
-          <w:sz w:val="24"/>
-          <w:szCs w:val="24"/>
-        </w:rPr>
-        <w:t xml:space="preserve"> before pushing those changes </w:t>
-      </w:r>
-      <w:r>
-        <w:rPr>
-          <w:rFonts w:ascii="Times New Roman" w:hAnsi="Times New Roman" w:cs="Times New Roman"/>
-          <w:sz w:val="24"/>
-          <w:szCs w:val="24"/>
-        </w:rPr>
-        <w:t xml:space="preserve">to the central repository. </w:t>
-      </w:r>
-      <w:r>
-        <w:rPr>
-          <w:rFonts w:ascii="Times New Roman" w:hAnsi="Times New Roman" w:cs="Times New Roman"/>
-          <w:sz w:val="24"/>
-          <w:szCs w:val="24"/>
-        </w:rPr>
-        <w:t xml:space="preserve">Some more examples of Git workflows include feature branching (similar to centralized except </w:t>
-      </w:r>
-      <w:r>
-        <w:rPr>
-          <w:rFonts w:ascii="Times New Roman" w:hAnsi="Times New Roman" w:cs="Times New Roman"/>
-          <w:sz w:val="24"/>
-          <w:szCs w:val="24"/>
-        </w:rPr>
-        <w:t xml:space="preserve">each feature of the program has a different branch instead of everything being in main), </w:t>
-      </w:r>
-      <w:r>
-        <w:rPr>
-          <w:rFonts w:ascii="Times New Roman" w:hAnsi="Times New Roman" w:cs="Times New Roman"/>
-          <w:sz w:val="24"/>
-          <w:szCs w:val="24"/>
-        </w:rPr>
-        <w:t xml:space="preserve">gitflow workflow (which assigns </w:t>
-      </w:r>
-      <w:r>
-        <w:rPr>
-          <w:rFonts w:ascii="Times New Roman" w:hAnsi="Times New Roman" w:cs="Times New Roman"/>
-          <w:sz w:val="24"/>
-          <w:szCs w:val="24"/>
-        </w:rPr>
-        <w:t>roles to branches and how they interact)</w:t>
-      </w:r>
-      <w:r>
-        <w:rPr>
-          <w:rFonts w:ascii="Times New Roman" w:hAnsi="Times New Roman" w:cs="Times New Roman"/>
-          <w:sz w:val="24"/>
-          <w:szCs w:val="24"/>
-        </w:rPr>
-        <w:t>, and forking workflow</w:t>
-      </w:r>
-      <w:r>
-        <w:rPr>
-          <w:rFonts w:ascii="Times New Roman" w:hAnsi="Times New Roman" w:cs="Times New Roman"/>
-          <w:sz w:val="24"/>
-          <w:szCs w:val="24"/>
-        </w:rPr>
-        <w:t xml:space="preserve"> (where each developer has a local repository and a server-side repository)</w:t>
-      </w:r>
-      <w:r>
-        <w:rPr>
-          <w:rFonts w:ascii="Times New Roman" w:hAnsi="Times New Roman" w:cs="Times New Roman"/>
-          <w:sz w:val="24"/>
-          <w:szCs w:val="24"/>
-        </w:rPr>
-        <w:t xml:space="preserve">. </w:t>
-      </w:r>
-    </w:p>
-    <w:p>
-      <w:pPr>
-        <w:spacing w:line="240" w:lineRule="auto"/>
-        <w:rPr>
-          <w:rFonts w:ascii="Times New Roman" w:hAnsi="Times New Roman" w:cs="Times New Roman"/>
-          <w:sz w:val="24"/>
-          <w:szCs w:val="24"/>
-        </w:rPr>
-      </w:pPr>
-      <w:r>
-        <w:rPr>
-          <w:rFonts w:ascii="Times New Roman" w:hAnsi="Times New Roman" w:cs="Times New Roman"/>
-          <w:sz w:val="24"/>
-          <w:szCs w:val="24"/>
-        </w:rPr>
-        <w:tab/>
-      </w:r>
-      <w:r>
-        <w:rPr>
-          <w:rFonts w:ascii="Times New Roman" w:hAnsi="Times New Roman" w:cs="Times New Roman"/>
-          <w:sz w:val="24"/>
-          <w:szCs w:val="24"/>
-        </w:rPr>
-        <w:t xml:space="preserve">A commit is </w:t>
-      </w:r>
-      <w:r>
-        <w:rPr>
-          <w:rFonts w:ascii="Times New Roman" w:hAnsi="Times New Roman" w:cs="Times New Roman"/>
-          <w:sz w:val="24"/>
-          <w:szCs w:val="24"/>
-        </w:rPr>
-        <w:t>a way of saving your code. When</w:t>
-      </w:r>
-      <w:r>
-        <w:rPr>
-          <w:rFonts w:ascii="Times New Roman" w:hAnsi="Times New Roman" w:cs="Times New Roman"/>
-          <w:sz w:val="24"/>
-          <w:szCs w:val="24"/>
-        </w:rPr>
-        <w:t xml:space="preserve"> thinking about Git as a timeline of different states of your code, a commit is an individual </w:t>
-      </w:r>
-      <w:r>
-        <w:rPr>
-          <w:rFonts w:ascii="Times New Roman" w:hAnsi="Times New Roman" w:cs="Times New Roman"/>
-          <w:sz w:val="24"/>
-          <w:szCs w:val="24"/>
-        </w:rPr>
-        <w:t xml:space="preserve">“snapshot” or save of your code at a certain point of time. This commit is then stored on the </w:t>
-      </w:r>
-      <w:r>
-        <w:rPr>
-          <w:rFonts w:ascii="Times New Roman" w:hAnsi="Times New Roman" w:cs="Times New Roman"/>
-          <w:sz w:val="24"/>
-          <w:szCs w:val="24"/>
-        </w:rPr>
-        <w:t xml:space="preserve">timeline and can be called back to if needed. </w:t>
-      </w:r>
-      <w:r>
-        <w:rPr>
-          <w:rFonts w:ascii="Times New Roman" w:hAnsi="Times New Roman" w:cs="Times New Roman"/>
-          <w:sz w:val="24"/>
-          <w:szCs w:val="24"/>
-        </w:rPr>
-        <w:t>Unlike with other version control systems, with Git, y</w:t>
-      </w:r>
-      <w:r>
-        <w:rPr>
-          <w:rFonts w:ascii="Times New Roman" w:hAnsi="Times New Roman" w:cs="Times New Roman"/>
-          <w:sz w:val="24"/>
-          <w:szCs w:val="24"/>
-        </w:rPr>
-        <w:t xml:space="preserve">ou can commit code to both your local repository and to the central </w:t>
-      </w:r>
-      <w:r>
-        <w:rPr>
-          <w:rFonts w:ascii="Times New Roman" w:hAnsi="Times New Roman" w:cs="Times New Roman"/>
-          <w:sz w:val="24"/>
-          <w:szCs w:val="24"/>
-        </w:rPr>
-        <w:t xml:space="preserve">repository, which has some advantages; namely being that you can make multiple commits in your local repo and make sure that everything is working properly before committing to the central repo. Another difference </w:t>
-      </w:r>
-      <w:r>
-        <w:rPr>
-          <w:rFonts w:ascii="Times New Roman" w:hAnsi="Times New Roman" w:cs="Times New Roman"/>
-          <w:sz w:val="24"/>
-          <w:szCs w:val="24"/>
-        </w:rPr>
-        <w:t xml:space="preserve">is that Git commits are like “snapshots” of your code, while in other </w:t>
-      </w:r>
-      <w:r>
-        <w:rPr>
-          <w:rFonts w:ascii="Times New Roman" w:hAnsi="Times New Roman" w:cs="Times New Roman"/>
-          <w:sz w:val="24"/>
-          <w:szCs w:val="24"/>
-        </w:rPr>
-        <w:t xml:space="preserve">version control systems, commits only keep track of the differences between previous versions, not the entire </w:t>
-      </w:r>
-      <w:r>
-        <w:rPr>
-          <w:rFonts w:ascii="Times New Roman" w:hAnsi="Times New Roman" w:cs="Times New Roman"/>
-          <w:sz w:val="24"/>
-          <w:szCs w:val="24"/>
-        </w:rPr>
-        <w:t>thing. This makes loading commits in Git significantly faster, as you don’t need to rebuild the code from all of the differences</w:t>
-      </w:r>
-      <w:r>
-        <w:rPr>
-          <w:rFonts w:ascii="Times New Roman" w:hAnsi="Times New Roman" w:cs="Times New Roman"/>
-          <w:sz w:val="24"/>
-          <w:szCs w:val="24"/>
-        </w:rPr>
-        <w:t xml:space="preserve">. </w:t>
-      </w:r>
-    </w:p>
-    <w:p>
-      <w:pPr>
-        <w:spacing w:line="240" w:lineRule="auto"/>
-        <w:rPr>
-          <w:rFonts w:ascii="Times New Roman" w:hAnsi="Times New Roman" w:cs="Times New Roman"/>
-          <w:sz w:val="24"/>
-          <w:szCs w:val="24"/>
-        </w:rPr>
-      </w:pPr>
-      <w:r>
-        <w:rPr>
-          <w:rFonts w:ascii="Times New Roman" w:hAnsi="Times New Roman" w:cs="Times New Roman"/>
-          <w:sz w:val="24"/>
-          <w:szCs w:val="24"/>
-        </w:rPr>
-        <w:tab/>
-        <w:t xml:space="preserve">A push is the command </w:t>
-      </w:r>
-      <w:r>
-        <w:rPr>
-          <w:rFonts w:ascii="Times New Roman" w:hAnsi="Times New Roman" w:cs="Times New Roman"/>
-          <w:sz w:val="24"/>
-          <w:szCs w:val="24"/>
-        </w:rPr>
-        <w:t xml:space="preserve">to upload code from a local repository </w:t>
-      </w:r>
-      <w:r>
-        <w:rPr>
-          <w:rFonts w:ascii="Times New Roman" w:hAnsi="Times New Roman" w:cs="Times New Roman"/>
-          <w:sz w:val="24"/>
-          <w:szCs w:val="24"/>
-        </w:rPr>
-        <w:t xml:space="preserve">to a remote repository. </w:t>
-      </w:r>
-      <w:r>
-        <w:rPr>
-          <w:rFonts w:ascii="Times New Roman" w:hAnsi="Times New Roman" w:cs="Times New Roman"/>
-          <w:sz w:val="24"/>
-          <w:szCs w:val="24"/>
-        </w:rPr>
-        <w:t xml:space="preserve">It is most often used when collaborating on a project to send commits from </w:t>
-      </w:r>
-      <w:r>
-        <w:rPr>
-          <w:rFonts w:ascii="Times New Roman" w:hAnsi="Times New Roman" w:cs="Times New Roman"/>
-          <w:sz w:val="24"/>
-          <w:szCs w:val="24"/>
-        </w:rPr>
-        <w:t xml:space="preserve">a local repository to the central repository for the rest of the team to see. </w:t>
-      </w:r>
-      <w:r>
-        <w:rPr>
-          <w:rFonts w:ascii="Times New Roman" w:hAnsi="Times New Roman" w:cs="Times New Roman"/>
-          <w:sz w:val="24"/>
-          <w:szCs w:val="24"/>
-        </w:rPr>
-        <w:t>Pushing normally does not allow you to overwrite commits from other developers, but you can use the “--force”</w:t>
-      </w:r>
-      <w:r>
-        <w:rPr>
-          <w:rFonts w:ascii="Times New Roman" w:hAnsi="Times New Roman" w:cs="Times New Roman"/>
-          <w:sz w:val="24"/>
-          <w:szCs w:val="24"/>
-        </w:rPr>
-        <w:t xml:space="preserve"> flag to push the code regardless. </w:t>
-      </w:r>
-    </w:p>
-    <w:p>
-      <w:pPr>
-        <w:spacing w:line="240" w:lineRule="auto"/>
-        <w:rPr>
-          <w:rFonts w:ascii="Times New Roman" w:hAnsi="Times New Roman" w:cs="Times New Roman"/>
-          <w:sz w:val="24"/>
-          <w:szCs w:val="24"/>
-        </w:rPr>
-      </w:pPr>
-      <w:r>
-        <w:rPr>
-          <w:rFonts w:ascii="Times New Roman" w:hAnsi="Times New Roman" w:cs="Times New Roman"/>
-          <w:sz w:val="24"/>
-          <w:szCs w:val="24"/>
-        </w:rPr>
-        <w:tab/>
-      </w:r>
-      <w:r>
-        <w:rPr>
-          <w:rFonts w:ascii="Times New Roman" w:hAnsi="Times New Roman" w:cs="Times New Roman"/>
-          <w:sz w:val="24"/>
-          <w:szCs w:val="24"/>
-        </w:rPr>
-        <w:t xml:space="preserve">A merge is the command for taking multiple branches of code and combining them into a single branch. </w:t>
-      </w:r>
-      <w:r>
-        <w:rPr>
-          <w:rFonts w:ascii="Times New Roman" w:hAnsi="Times New Roman" w:cs="Times New Roman"/>
-          <w:sz w:val="24"/>
-          <w:szCs w:val="24"/>
-        </w:rPr>
-        <w:t xml:space="preserve">When thinking of Git </w:t>
-      </w:r>
-      <w:r>
-        <w:rPr>
-          <w:rFonts w:ascii="Times New Roman" w:hAnsi="Times New Roman" w:cs="Times New Roman"/>
-          <w:sz w:val="24"/>
-          <w:szCs w:val="24"/>
-        </w:rPr>
-        <w:t>as</w:t>
-      </w:r>
-      <w:r>
-        <w:rPr>
-          <w:rFonts w:ascii="Times New Roman" w:hAnsi="Times New Roman" w:cs="Times New Roman"/>
-          <w:sz w:val="24"/>
-          <w:szCs w:val="24"/>
-        </w:rPr>
-        <w:t xml:space="preserve"> a timeline, sometimes </w:t>
-      </w:r>
-      <w:r>
-        <w:rPr>
-          <w:rFonts w:ascii="Times New Roman" w:hAnsi="Times New Roman" w:cs="Times New Roman"/>
-          <w:sz w:val="24"/>
-          <w:szCs w:val="24"/>
-        </w:rPr>
-        <w:t xml:space="preserve">the changes that a developer makes will diverge from the main timeline, like a branching path. The merge command takes the </w:t>
-      </w:r>
-      <w:r>
-        <w:rPr>
-          <w:rFonts w:ascii="Times New Roman" w:hAnsi="Times New Roman" w:cs="Times New Roman"/>
-          <w:sz w:val="24"/>
-          <w:szCs w:val="24"/>
-        </w:rPr>
-        <w:t xml:space="preserve">branching path and merges it back onto the original path. </w:t>
+        <w:t xml:space="preserve">A merge is the command for taking multiple branches of code and combining them into a single branch. When thinking of Git as a timeline, sometimes the changes that a developer makes will diverge from the main timeline, like a branching path. The merge command takes the branching path and merges it back onto the original path. </w:t>
       </w:r>
     </w:p>
     <w:p>
@@ -704,39 +172,197 @@
         </w:rPr>
         <w:lastRenderedPageBreak/>
         <w:tab/>
-        <w:t>A merge conflict can happen when multiple developers try to change the same code</w:t>
+        <w:t xml:space="preserve">A merge conflict can happen when multiple developers try to change the same code. If two people edit the same line of code, or if someone deletes a file that another person is working on, and someone tries to execute a merge, Git doesn’t know which developer was correct. When this happens, the merge is stopped, and the developer that called the merge has to fix the issue. </w:t>
       </w:r>
+    </w:p>
+    <w:p>
+      <w:pPr>
+        <w:spacing w:line="240" w:lineRule="auto"/>
+        <w:rPr>
+          <w:rFonts w:ascii="Times New Roman" w:hAnsi="Times New Roman" w:cs="Times New Roman"/>
+          <w:sz w:val="24"/>
+          <w:szCs w:val="24"/>
+        </w:rPr>
+      </w:pPr>
       <w:r>
         <w:rPr>
           <w:rFonts w:ascii="Times New Roman" w:hAnsi="Times New Roman" w:cs="Times New Roman"/>
           <w:sz w:val="24"/>
           <w:szCs w:val="24"/>
         </w:rPr>
-        <w:t>. If two people edit the same line of code, or if someone deletes a file that another person is working on,</w:t>
+        <w:tab/>
+        <w:t xml:space="preserve">A repository is what allows you to save different versions of your code and call back to earlier version when needed. Repositories are created using the “git init” command, which will create a new “.git” repository. You can also clone other repositories, for example, to make a local copy of a central repository to make changes without directly changing the central repo. In order to save changes to a repository, you need to use the commit command, and the push command is used to upload changes from one repository to another. </w:t>
       </w:r>
+    </w:p>
+    <w:p>
+      <w:pPr>
+        <w:spacing w:line="240" w:lineRule="auto"/>
+        <w:rPr>
+          <w:rFonts w:ascii="Times New Roman" w:hAnsi="Times New Roman" w:cs="Times New Roman"/>
+          <w:sz w:val="24"/>
+          <w:szCs w:val="24"/>
+        </w:rPr>
+      </w:pPr>
+    </w:p>
+    <w:p>
+      <w:pPr>
+        <w:spacing w:line="240" w:lineRule="auto"/>
+        <w:rPr>
+          <w:rFonts w:ascii="Times New Roman" w:hAnsi="Times New Roman" w:cs="Times New Roman"/>
+          <w:sz w:val="24"/>
+          <w:szCs w:val="24"/>
+        </w:rPr>
+      </w:pPr>
       <w:r>
         <w:rPr>
           <w:rFonts w:ascii="Times New Roman" w:hAnsi="Times New Roman" w:cs="Times New Roman"/>
           <w:sz w:val="24"/>
           <w:szCs w:val="24"/>
         </w:rPr>
-        <w:t xml:space="preserve"> and someone tries to execute a merge,</w:t>
+        <w:t>I got this error when trying to push code to someone else’s repo but I did clone it and add code to it</w:t>
       </w:r>
+    </w:p>
+    <w:p>
+      <w:pPr>
+        <w:spacing w:line="240" w:lineRule="auto"/>
+        <w:rPr>
+          <w:rFonts w:ascii="Times New Roman" w:hAnsi="Times New Roman" w:cs="Times New Roman"/>
+          <w:sz w:val="24"/>
+          <w:szCs w:val="24"/>
+        </w:rPr>
+      </w:pPr>
+    </w:p>
+    <w:p>
+      <w:pPr>
+        <w:spacing w:line="240" w:lineRule="auto"/>
+        <w:rPr>
+          <w:rFonts w:ascii="Times New Roman" w:hAnsi="Times New Roman" w:cs="Times New Roman"/>
+          <w:sz w:val="24"/>
+          <w:szCs w:val="24"/>
+        </w:rPr>
+      </w:pPr>
       <w:r>
         <w:rPr>
           <w:rFonts w:ascii="Times New Roman" w:hAnsi="Times New Roman" w:cs="Times New Roman"/>
-          <w:sz w:val="24"/>
-          <w:szCs w:val="24"/>
-        </w:rPr>
-        <w:t xml:space="preserve"> Git doesn’t know which developer was correct. When this happens, </w:t>
+          <w:noProof/>
+          <w:sz w:val="24"/>
+          <w:szCs w:val="24"/>
+        </w:rPr>
+        <w:drawing>
+          <wp:inline distT="0" distB="0" distL="0" distR="0" wp14:anchorId="6BF0999B" wp14:editId="2105C767">
+            <wp:extent cx="5448300" cy="5113020"/>
+            <wp:effectExtent l="0" t="0" r="0" b="0"/>
+            <wp:docPr id="825573063" name="Picture 3" descr="A screenshot of a computer&#10;&#10;Description automatically generated"/>
+            <wp:cNvGraphicFramePr>
+              <a:graphicFrameLocks xmlns:a="http://schemas.openxmlformats.org/drawingml/2006/main" noChangeAspect="1"/>
+            </wp:cNvGraphicFramePr>
+            <a:graphic xmlns:a="http://schemas.openxmlformats.org/drawingml/2006/main">
+              <a:graphicData uri="http://schemas.openxmlformats.org/drawingml/2006/picture">
+                <pic:pic xmlns:pic="http://schemas.openxmlformats.org/drawingml/2006/picture">
+                  <pic:nvPicPr>
+                    <pic:cNvPr id="0" name="Picture 1" descr="A screenshot of a computer&#10;&#10;Description automatically generated"/>
+                    <pic:cNvPicPr>
+                      <a:picLocks noChangeAspect="1" noChangeArrowheads="1"/>
+                    </pic:cNvPicPr>
+                  </pic:nvPicPr>
+                  <pic:blipFill>
+                    <a:blip r:embed="rId7">
+                      <a:extLst>
+                        <a:ext uri="{28A0092B-C50C-407E-A947-70E740481C1C}">
+                          <a14:useLocalDpi xmlns:a14="http://schemas.microsoft.com/office/drawing/2010/main" val="0"/>
+                        </a:ext>
+                      </a:extLst>
+                    </a:blip>
+                    <a:srcRect/>
+                    <a:stretch>
+                      <a:fillRect/>
+                    </a:stretch>
+                  </pic:blipFill>
+                  <pic:spPr bwMode="auto">
+                    <a:xfrm>
+                      <a:off x="0" y="0"/>
+                      <a:ext cx="5448300" cy="5113020"/>
+                    </a:xfrm>
+                    <a:prstGeom prst="rect">
+                      <a:avLst/>
+                    </a:prstGeom>
+                    <a:noFill/>
+                    <a:ln>
+                      <a:noFill/>
+                    </a:ln>
+                  </pic:spPr>
+                </pic:pic>
+              </a:graphicData>
+            </a:graphic>
+          </wp:inline>
+        </w:drawing>
       </w:r>
+    </w:p>
+    <w:p>
+      <w:pPr>
+        <w:spacing w:line="240" w:lineRule="auto"/>
+        <w:rPr>
+          <w:rFonts w:ascii="Times New Roman" w:hAnsi="Times New Roman" w:cs="Times New Roman"/>
+          <w:sz w:val="24"/>
+          <w:szCs w:val="24"/>
+        </w:rPr>
+      </w:pPr>
       <w:r>
         <w:rPr>
           <w:rFonts w:ascii="Times New Roman" w:hAnsi="Times New Roman" w:cs="Times New Roman"/>
-          <w:sz w:val="24"/>
-          <w:szCs w:val="24"/>
-        </w:rPr>
-        <w:t xml:space="preserve">the merge is stopped, and the developer that called the merge has to fix the issue. </w:t>
+          <w:noProof/>
+          <w:sz w:val="24"/>
+          <w:szCs w:val="24"/>
+        </w:rPr>
+        <w:lastRenderedPageBreak/>
+        <w:drawing>
+          <wp:inline distT="0" distB="0" distL="0" distR="0" wp14:anchorId="0841BAAF" wp14:editId="412508DB">
+            <wp:extent cx="3154680" cy="2827020"/>
+            <wp:effectExtent l="0" t="0" r="7620" b="0"/>
+            <wp:docPr id="804138307" name="Picture 2" descr="A screenshot of a computer program&#10;&#10;Description automatically generated"/>
+            <wp:cNvGraphicFramePr>
+              <a:graphicFrameLocks xmlns:a="http://schemas.openxmlformats.org/drawingml/2006/main" noChangeAspect="1"/>
+            </wp:cNvGraphicFramePr>
+            <a:graphic xmlns:a="http://schemas.openxmlformats.org/drawingml/2006/main">
+              <a:graphicData uri="http://schemas.openxmlformats.org/drawingml/2006/picture">
+                <pic:pic xmlns:pic="http://schemas.openxmlformats.org/drawingml/2006/picture">
+                  <pic:nvPicPr>
+                    <pic:cNvPr id="0" name="Picture 2" descr="A screenshot of a computer program&#10;&#10;Description automatically generated"/>
+                    <pic:cNvPicPr>
+                      <a:picLocks noChangeAspect="1" noChangeArrowheads="1"/>
+                    </pic:cNvPicPr>
+                  </pic:nvPicPr>
+                  <pic:blipFill>
+                    <a:blip r:embed="rId8">
+                      <a:extLst>
+                        <a:ext uri="{28A0092B-C50C-407E-A947-70E740481C1C}">
+                          <a14:useLocalDpi xmlns:a14="http://schemas.microsoft.com/office/drawing/2010/main" val="0"/>
+                        </a:ext>
+                      </a:extLst>
+                    </a:blip>
+                    <a:srcRect/>
+                    <a:stretch>
+                      <a:fillRect/>
+                    </a:stretch>
+                  </pic:blipFill>
+                  <pic:spPr bwMode="auto">
+                    <a:xfrm>
+                      <a:off x="0" y="0"/>
+                      <a:ext cx="3154680" cy="2827020"/>
+                    </a:xfrm>
+                    <a:prstGeom prst="rect">
+                      <a:avLst/>
+                    </a:prstGeom>
+                    <a:noFill/>
+                    <a:ln>
+                      <a:noFill/>
+                    </a:ln>
+                  </pic:spPr>
+                </pic:pic>
+              </a:graphicData>
+            </a:graphic>
+          </wp:inline>
+        </w:drawing>
       </w:r>
     </w:p>
     <w:p>
@@ -751,101 +377,61 @@
       <w:r>
         <w:rPr>
           <w:rFonts w:ascii="Times New Roman" w:hAnsi="Times New Roman" w:cs="Times New Roman"/>
-          <w:sz w:val="24"/>
-          <w:szCs w:val="24"/>
-        </w:rPr>
-        <w:tab/>
-        <w:t>A repository</w:t>
+          <w:noProof/>
+          <w:sz w:val="24"/>
+          <w:szCs w:val="24"/>
+        </w:rPr>
+        <w:drawing>
+          <wp:inline distT="0" distB="0" distL="0" distR="0" wp14:anchorId="5CA38A4A" wp14:editId="05FF24DE">
+            <wp:extent cx="5585460" cy="3558540"/>
+            <wp:effectExtent l="0" t="0" r="0" b="3810"/>
+            <wp:docPr id="919249723" name="Picture 1" descr="A screen shot of a computer program&#10;&#10;Description automatically generated"/>
+            <wp:cNvGraphicFramePr>
+              <a:graphicFrameLocks xmlns:a="http://schemas.openxmlformats.org/drawingml/2006/main" noChangeAspect="1"/>
+            </wp:cNvGraphicFramePr>
+            <a:graphic xmlns:a="http://schemas.openxmlformats.org/drawingml/2006/main">
+              <a:graphicData uri="http://schemas.openxmlformats.org/drawingml/2006/picture">
+                <pic:pic xmlns:pic="http://schemas.openxmlformats.org/drawingml/2006/picture">
+                  <pic:nvPicPr>
+                    <pic:cNvPr id="0" name="Picture 1" descr="A screen shot of a computer program&#10;&#10;Description automatically generated"/>
+                    <pic:cNvPicPr>
+                      <a:picLocks noChangeAspect="1" noChangeArrowheads="1"/>
+                    </pic:cNvPicPr>
+                  </pic:nvPicPr>
+                  <pic:blipFill>
+                    <a:blip r:embed="rId9">
+                      <a:extLst>
+                        <a:ext uri="{28A0092B-C50C-407E-A947-70E740481C1C}">
+                          <a14:useLocalDpi xmlns:a14="http://schemas.microsoft.com/office/drawing/2010/main" val="0"/>
+                        </a:ext>
+                      </a:extLst>
+                    </a:blip>
+                    <a:srcRect/>
+                    <a:stretch>
+                      <a:fillRect/>
+                    </a:stretch>
+                  </pic:blipFill>
+                  <pic:spPr bwMode="auto">
+                    <a:xfrm>
+                      <a:off x="0" y="0"/>
+                      <a:ext cx="5585460" cy="3558540"/>
+                    </a:xfrm>
+                    <a:prstGeom prst="rect">
+                      <a:avLst/>
+                    </a:prstGeom>
+                    <a:noFill/>
+                    <a:ln>
+                      <a:noFill/>
+                    </a:ln>
+                  </pic:spPr>
+                </pic:pic>
+              </a:graphicData>
+            </a:graphic>
+          </wp:inline>
+        </w:drawing>
       </w:r>
-      <w:r>
-        <w:rPr>
-          <w:rFonts w:ascii="Times New Roman" w:hAnsi="Times New Roman" w:cs="Times New Roman"/>
-          <w:sz w:val="24"/>
-          <w:szCs w:val="24"/>
-        </w:rPr>
-        <w:t xml:space="preserve"> is </w:t>
-      </w:r>
-      <w:r>
-        <w:rPr>
-          <w:rFonts w:ascii="Times New Roman" w:hAnsi="Times New Roman" w:cs="Times New Roman"/>
-          <w:sz w:val="24"/>
-          <w:szCs w:val="24"/>
-        </w:rPr>
-        <w:t xml:space="preserve">what allows you to save different versions of your code and call back to earlier version when needed. </w:t>
-      </w:r>
-      <w:r>
-        <w:rPr>
-          <w:rFonts w:ascii="Times New Roman" w:hAnsi="Times New Roman" w:cs="Times New Roman"/>
-          <w:sz w:val="24"/>
-          <w:szCs w:val="24"/>
-        </w:rPr>
-        <w:t xml:space="preserve">Repositories are created using the “git init” command, which will create a new </w:t>
-      </w:r>
-      <w:r>
-        <w:rPr>
-          <w:rFonts w:ascii="Times New Roman" w:hAnsi="Times New Roman" w:cs="Times New Roman"/>
-          <w:sz w:val="24"/>
-          <w:szCs w:val="24"/>
-        </w:rPr>
-        <w:t>“</w:t>
-      </w:r>
-      <w:r>
-        <w:rPr>
-          <w:rFonts w:ascii="Times New Roman" w:hAnsi="Times New Roman" w:cs="Times New Roman"/>
-          <w:sz w:val="24"/>
-          <w:szCs w:val="24"/>
-        </w:rPr>
-        <w:t>.git</w:t>
-      </w:r>
-      <w:r>
-        <w:rPr>
-          <w:rFonts w:ascii="Times New Roman" w:hAnsi="Times New Roman" w:cs="Times New Roman"/>
-          <w:sz w:val="24"/>
-          <w:szCs w:val="24"/>
-        </w:rPr>
-        <w:t>”</w:t>
-      </w:r>
-      <w:r>
-        <w:rPr>
-          <w:rFonts w:ascii="Times New Roman" w:hAnsi="Times New Roman" w:cs="Times New Roman"/>
-          <w:sz w:val="24"/>
-          <w:szCs w:val="24"/>
-        </w:rPr>
-        <w:t xml:space="preserve"> </w:t>
-      </w:r>
-      <w:r>
-        <w:rPr>
-          <w:rFonts w:ascii="Times New Roman" w:hAnsi="Times New Roman" w:cs="Times New Roman"/>
-          <w:sz w:val="24"/>
-          <w:szCs w:val="24"/>
-        </w:rPr>
-        <w:t xml:space="preserve">repository. You can also clone other repositories, for example, to make a local copy of a central repository </w:t>
-      </w:r>
-      <w:r>
-        <w:rPr>
-          <w:rFonts w:ascii="Times New Roman" w:hAnsi="Times New Roman" w:cs="Times New Roman"/>
-          <w:sz w:val="24"/>
-          <w:szCs w:val="24"/>
-        </w:rPr>
-        <w:t>to</w:t>
-      </w:r>
-      <w:r>
-        <w:rPr>
-          <w:rFonts w:ascii="Times New Roman" w:hAnsi="Times New Roman" w:cs="Times New Roman"/>
-          <w:sz w:val="24"/>
-          <w:szCs w:val="24"/>
-        </w:rPr>
-        <w:t xml:space="preserve"> make changes without directly changing the central repo. In order to save changes to a repository, </w:t>
-      </w:r>
-      <w:r>
-        <w:rPr>
-          <w:rFonts w:ascii="Times New Roman" w:hAnsi="Times New Roman" w:cs="Times New Roman"/>
-          <w:sz w:val="24"/>
-          <w:szCs w:val="24"/>
-        </w:rPr>
-        <w:t xml:space="preserve">you need to use the commit command, and the push command is used to upload changes from one repository to another. </w:t>
-      </w:r>
-    </w:p>
+    </w:p>
+    <w:p/>
     <w:sectPr>
       <w:pgSz w:w="12240" w:h="15840"/>
       <w:pgMar w:top="1440" w:right="1440" w:bottom="1440" w:left="1440" w:header="720" w:footer="720" w:gutter="0"/>
@@ -1256,6 +842,10 @@
   <w:style w:type="paragraph" w:default="1" w:styleId="Normal">
     <w:name w:val="Normal"/>
     <w:qFormat/>
+    <w:rsid w:val="00691FFA"/>
+    <w:pPr>
+      <w:spacing w:line="256" w:lineRule="auto"/>
+    </w:pPr>
   </w:style>
   <w:style w:type="character" w:default="1" w:styleId="DefaultParagraphFont">
     <w:name w:val="Default Paragraph Font"/>
@@ -1583,6 +1173,23 @@
 </file>
 
 <file path=customXml/item1.xml><?xml version="1.0" encoding="utf-8"?>
+<p:properties xmlns:p="http://schemas.microsoft.com/office/2006/metadata/properties" xmlns:xsi="http://www.w3.org/2001/XMLSchema-instance" xmlns:pc="http://schemas.microsoft.com/office/infopath/2007/PartnerControls">
+  <documentManagement>
+    <_activity xmlns="a0053ea4-13e6-49db-9a83-7e94aa3dc6a5" xsi:nil="true"/>
+  </documentManagement>
+</p:properties>
+</file>
+
+<file path=customXml/item2.xml><?xml version="1.0" encoding="utf-8"?>
+<?mso-contentType ?>
+<FormTemplates xmlns="http://schemas.microsoft.com/sharepoint/v3/contenttype/forms">
+  <Display>DocumentLibraryForm</Display>
+  <Edit>DocumentLibraryForm</Edit>
+  <New>DocumentLibraryForm</New>
+</FormTemplates>
+</file>
+
+<file path=customXml/item3.xml><?xml version="1.0" encoding="utf-8"?>
 <ct:contentTypeSchema xmlns:ct="http://schemas.microsoft.com/office/2006/metadata/contentType" xmlns:ma="http://schemas.microsoft.com/office/2006/metadata/properties/metaAttributes" ct:_="" ma:_="" ma:contentTypeName="Document" ma:contentTypeID="0x01010098C237FA4EE76240BA85EBE1DA65B58C" ma:contentTypeVersion="12" ma:contentTypeDescription="Create a new document." ma:contentTypeScope="" ma:versionID="99875040d09c460a09afd65427bada21">
   <xsd:schema xmlns:xsd="http://www.w3.org/2001/XMLSchema" xmlns:xs="http://www.w3.org/2001/XMLSchema" xmlns:p="http://schemas.microsoft.com/office/2006/metadata/properties" xmlns:ns3="a0053ea4-13e6-49db-9a83-7e94aa3dc6a5" xmlns:ns4="fab4b940-f148-47a3-88ef-e9ce1b600b36" targetNamespace="http://schemas.microsoft.com/office/2006/metadata/properties" ma:root="true" ma:fieldsID="ea3601f2b318b506fa9895d2590dae42" ns3:_="" ns4:_="">
     <xsd:import namespace="a0053ea4-13e6-49db-9a83-7e94aa3dc6a5"/>
@@ -1797,24 +1404,25 @@
 </ct:contentTypeSchema>
 </file>
 
-<file path=customXml/item2.xml><?xml version="1.0" encoding="utf-8"?>
-<?mso-contentType ?>
-<FormTemplates xmlns="http://schemas.microsoft.com/sharepoint/v3/contenttype/forms">
-  <Display>DocumentLibraryForm</Display>
-  <Edit>DocumentLibraryForm</Edit>
-  <New>DocumentLibraryForm</New>
-</FormTemplates>
+<file path=customXml/itemProps1.xml><?xml version="1.0" encoding="utf-8"?>
+<ds:datastoreItem xmlns:ds="http://schemas.openxmlformats.org/officeDocument/2006/customXml" ds:itemID="{3FDD623F-313A-4C12-A732-9EDD9D8C5E75}">
+  <ds:schemaRefs>
+    <ds:schemaRef ds:uri="http://schemas.microsoft.com/office/2006/metadata/properties"/>
+    <ds:schemaRef ds:uri="http://schemas.microsoft.com/office/infopath/2007/PartnerControls"/>
+    <ds:schemaRef ds:uri="a0053ea4-13e6-49db-9a83-7e94aa3dc6a5"/>
+  </ds:schemaRefs>
+</ds:datastoreItem>
 </file>
 
-<file path=customXml/item3.xml><?xml version="1.0" encoding="utf-8"?>
-<p:properties xmlns:p="http://schemas.microsoft.com/office/2006/metadata/properties" xmlns:xsi="http://www.w3.org/2001/XMLSchema-instance" xmlns:pc="http://schemas.microsoft.com/office/infopath/2007/PartnerControls">
-  <documentManagement>
-    <_activity xmlns="a0053ea4-13e6-49db-9a83-7e94aa3dc6a5" xsi:nil="true"/>
-  </documentManagement>
-</p:properties>
+<file path=customXml/itemProps2.xml><?xml version="1.0" encoding="utf-8"?>
+<ds:datastoreItem xmlns:ds="http://schemas.openxmlformats.org/officeDocument/2006/customXml" ds:itemID="{1E89CACA-8CD8-434E-863C-5EBDD76E6BA4}">
+  <ds:schemaRefs>
+    <ds:schemaRef ds:uri="http://schemas.microsoft.com/sharepoint/v3/contenttype/forms"/>
+  </ds:schemaRefs>
+</ds:datastoreItem>
 </file>
 
-<file path=customXml/itemProps1.xml><?xml version="1.0" encoding="utf-8"?>
+<file path=customXml/itemProps3.xml><?xml version="1.0" encoding="utf-8"?>
 <ds:datastoreItem xmlns:ds="http://schemas.openxmlformats.org/officeDocument/2006/customXml" ds:itemID="{2DA20AF0-FDEF-4A9E-A7E2-C789875EE5BF}">
   <ds:schemaRefs>
     <ds:schemaRef ds:uri="http://schemas.microsoft.com/office/2006/metadata/contentType"/>
@@ -1831,22 +1439,4 @@
     <ds:schemaRef ds:uri="http://schemas.microsoft.com/internal/obd"/>
   </ds:schemaRefs>
 </ds:datastoreItem>
-</file>
-
-<file path=customXml/itemProps2.xml><?xml version="1.0" encoding="utf-8"?>
-<ds:datastoreItem xmlns:ds="http://schemas.openxmlformats.org/officeDocument/2006/customXml" ds:itemID="{1E89CACA-8CD8-434E-863C-5EBDD76E6BA4}">
-  <ds:schemaRefs>
-    <ds:schemaRef ds:uri="http://schemas.microsoft.com/sharepoint/v3/contenttype/forms"/>
-  </ds:schemaRefs>
-</ds:datastoreItem>
-</file>
-
-<file path=customXml/itemProps3.xml><?xml version="1.0" encoding="utf-8"?>
-<ds:datastoreItem xmlns:ds="http://schemas.openxmlformats.org/officeDocument/2006/customXml" ds:itemID="{3FDD623F-313A-4C12-A732-9EDD9D8C5E75}">
-  <ds:schemaRefs>
-    <ds:schemaRef ds:uri="http://schemas.microsoft.com/office/2006/metadata/properties"/>
-    <ds:schemaRef ds:uri="http://schemas.microsoft.com/office/infopath/2007/PartnerControls"/>
-    <ds:schemaRef ds:uri="a0053ea4-13e6-49db-9a83-7e94aa3dc6a5"/>
-  </ds:schemaRefs>
-</ds:datastoreItem>
 </file>
</xml_diff>